<commit_message>
Changed juneAndroidPhonegap to just android for correct Emulator compatibility…week 2
</commit_message>
<xml_diff>
--- a/AVFGithubLinks.docx
+++ b/AVFGithubLinks.docx
@@ -68,23 +68,6 @@
           <w:sz w:val="32"/>
           <w:szCs w:val="32"/>
         </w:rPr>
-        <w:t>Week 1</w:t>
-      </w:r>
-    </w:p>
-    <w:p>
-      <w:pPr>
-        <w:rPr>
-          <w:color w:val="000000" w:themeColor="text1"/>
-          <w:sz w:val="32"/>
-          <w:szCs w:val="32"/>
-        </w:rPr>
-      </w:pPr>
-      <w:r>
-        <w:rPr>
-          <w:color w:val="000000" w:themeColor="text1"/>
-          <w:sz w:val="32"/>
-          <w:szCs w:val="32"/>
-        </w:rPr>
         <w:t>06/2013</w:t>
       </w:r>
     </w:p>
@@ -186,7 +169,36 @@
           <w:szCs w:val="32"/>
           <w:u w:val="single"/>
         </w:rPr>
-        <w:t xml:space="preserve"> June AVF Repository</w:t>
+        <w:t xml:space="preserve"> </w:t>
+      </w:r>
+      <w:proofErr w:type="spellStart"/>
+      <w:r>
+        <w:rPr>
+          <w:color w:val="000000" w:themeColor="text1"/>
+          <w:sz w:val="32"/>
+          <w:szCs w:val="32"/>
+          <w:u w:val="single"/>
+        </w:rPr>
+        <w:t>MyGeo</w:t>
+      </w:r>
+      <w:proofErr w:type="spellEnd"/>
+      <w:r>
+        <w:rPr>
+          <w:color w:val="000000" w:themeColor="text1"/>
+          <w:sz w:val="32"/>
+          <w:szCs w:val="32"/>
+          <w:u w:val="single"/>
+        </w:rPr>
+        <w:t xml:space="preserve"> App </w:t>
+      </w:r>
+      <w:r>
+        <w:rPr>
+          <w:color w:val="000000" w:themeColor="text1"/>
+          <w:sz w:val="32"/>
+          <w:szCs w:val="32"/>
+          <w:u w:val="single"/>
+        </w:rPr>
+        <w:t>Repository</w:t>
       </w:r>
     </w:p>
     <w:p>
@@ -213,7 +225,7 @@
           <w:rPr>
             <w:rStyle w:val="Hyperlink"/>
           </w:rPr>
-          <w:t>https://github.com/Phantomwriter/juneavf</w:t>
+          <w:t>https://github.com/Phantomwriter/myGeoApp</w:t>
         </w:r>
       </w:hyperlink>
     </w:p>
@@ -246,16 +258,8 @@
           <w:u w:val="single"/>
         </w:rPr>
       </w:pPr>
-    </w:p>
-    <w:p>
-      <w:pPr>
-        <w:rPr>
-          <w:color w:val="000000" w:themeColor="text1"/>
-          <w:sz w:val="32"/>
-          <w:szCs w:val="32"/>
-          <w:u w:val="single"/>
-        </w:rPr>
-      </w:pPr>
+      <w:bookmarkStart w:id="0" w:name="_GoBack"/>
+      <w:bookmarkEnd w:id="0"/>
       <w:r>
         <w:rPr>
           <w:color w:val="000000" w:themeColor="text1"/>
@@ -309,8 +313,10 @@
         <w:r>
           <w:rPr>
             <w:rStyle w:val="Hyperlink"/>
+            <w:sz w:val="32"/>
+            <w:szCs w:val="32"/>
           </w:rPr>
-          <w:t>http://phantomwriter.github.io/juneavf/juneAndroidPhonegap/assets/www/index.html</w:t>
+          <w:t>http://phantomwriter.github.com/myGeoApp/juneAndroidPhonegap/assets/www/index.html</w:t>
         </w:r>
       </w:hyperlink>
     </w:p>
@@ -343,26 +349,6 @@
           <w:u w:val="single"/>
         </w:rPr>
       </w:pPr>
-    </w:p>
-    <w:p>
-      <w:pPr>
-        <w:rPr>
-          <w:color w:val="000000" w:themeColor="text1"/>
-          <w:sz w:val="32"/>
-          <w:szCs w:val="32"/>
-          <w:u w:val="single"/>
-        </w:rPr>
-      </w:pPr>
-    </w:p>
-    <w:p>
-      <w:pPr>
-        <w:rPr>
-          <w:color w:val="000000" w:themeColor="text1"/>
-          <w:sz w:val="32"/>
-          <w:szCs w:val="32"/>
-          <w:u w:val="single"/>
-        </w:rPr>
-      </w:pPr>
       <w:r>
         <w:rPr>
           <w:color w:val="000000" w:themeColor="text1"/>
@@ -426,34 +412,20 @@
     <w:p>
       <w:pPr>
         <w:rPr>
-          <w:rStyle w:val="Hyperlink"/>
+          <w:rFonts w:ascii="Charlemagne Std Bold" w:hAnsi="Charlemagne Std Bold"/>
+          <w:color w:val="000000" w:themeColor="text1"/>
         </w:rPr>
       </w:pPr>
       <w:hyperlink r:id="rId7" w:history="1">
         <w:r>
           <w:rPr>
             <w:rStyle w:val="Hyperlink"/>
+            <w:sz w:val="32"/>
+            <w:szCs w:val="32"/>
           </w:rPr>
-          <w:t>http://phantomwriter.github.io/juneavf/juneIosPhonegap/www/index.html</w:t>
+          <w:t>http://phantomwriter.github.com/myGeoApp/juneIosPhonegap/www/index.html</w:t>
         </w:r>
       </w:hyperlink>
-    </w:p>
-    <w:p>
-      <w:pPr>
-        <w:rPr>
-          <w:rStyle w:val="Hyperlink"/>
-        </w:rPr>
-      </w:pPr>
-    </w:p>
-    <w:p>
-      <w:pPr>
-        <w:rPr>
-          <w:rFonts w:ascii="Charlemagne Std Bold" w:hAnsi="Charlemagne Std Bold"/>
-          <w:color w:val="000000" w:themeColor="text1"/>
-        </w:rPr>
-      </w:pPr>
-      <w:bookmarkStart w:id="0" w:name="_GoBack"/>
-      <w:bookmarkEnd w:id="0"/>
     </w:p>
     <w:sectPr>
       <w:pgSz w:w="12240" w:h="15840"/>

</xml_diff>